<commit_message>
Varie modifiche al mockupAndroid.rp (Notifiche), correzione errori di battitura e testo delle tabelle di cockburn inserite (Andorid).
</commit_message>
<xml_diff>
--- a/Varia/Tabelle di Cockburn/Tabelle CockBurn - Android/03_RecuperoPassword.docx
+++ b/Varia/Tabelle di Cockburn/Tabelle CockBurn - Android/03_RecuperoPassword.docx
@@ -77,7 +77,13 @@
               <w:cnfStyle w:val="100000000000" w:firstRow="1" w:lastRow="0" w:firstColumn="0" w:lastColumn="0" w:oddVBand="0" w:evenVBand="0" w:oddHBand="0" w:evenHBand="0" w:firstRowFirstColumn="0" w:firstRowLastColumn="0" w:lastRowFirstColumn="0" w:lastRowLastColumn="0"/>
             </w:pPr>
             <w:r>
-              <w:t>RecuperoPassword</w:t>
+              <w:t>Recupero</w:t>
+            </w:r>
+            <w:r>
+              <w:t xml:space="preserve"> </w:t>
+            </w:r>
+            <w:r>
+              <w:t>Password</w:t>
             </w:r>
           </w:p>
         </w:tc>
@@ -123,10 +129,10 @@
               <w:cnfStyle w:val="000000000000" w:firstRow="0" w:lastRow="0" w:firstColumn="0" w:lastColumn="0" w:oddVBand="0" w:evenVBand="0" w:oddHBand="0" w:evenHBand="0" w:firstRowFirstColumn="0" w:firstRowLastColumn="0" w:lastRowFirstColumn="0" w:lastRowLastColumn="0"/>
             </w:pPr>
             <w:r>
-              <w:t xml:space="preserve">L’utente </w:t>
-            </w:r>
-            <w:r>
-              <w:t>vuole recuperare la password smarrita</w:t>
+              <w:t>L’utente vuole recuperare la password smarrita</w:t>
+            </w:r>
+            <w:r>
+              <w:t>.</w:t>
             </w:r>
           </w:p>
         </w:tc>
@@ -174,6 +180,9 @@
             <w:r>
               <w:t>L’utente non riesce a loggare</w:t>
             </w:r>
+            <w:r>
+              <w:t>.</w:t>
+            </w:r>
           </w:p>
         </w:tc>
       </w:tr>
@@ -218,13 +227,7 @@
               <w:cnfStyle w:val="000000000000" w:firstRow="0" w:lastRow="0" w:firstColumn="0" w:lastColumn="0" w:oddVBand="0" w:evenVBand="0" w:oddHBand="0" w:evenHBand="0" w:firstRowFirstColumn="0" w:firstRowLastColumn="0" w:lastRowFirstColumn="0" w:lastRowLastColumn="0"/>
             </w:pPr>
             <w:r>
-              <w:t xml:space="preserve">L’utente riesce correttamente a </w:t>
-            </w:r>
-            <w:r>
-              <w:t>recuperare la password</w:t>
-            </w:r>
-            <w:r>
-              <w:t>.</w:t>
+              <w:t>L’utente riesce correttamente a recuperare la password.</w:t>
             </w:r>
           </w:p>
         </w:tc>
@@ -316,10 +319,10 @@
               <w:cnfStyle w:val="000000000000" w:firstRow="0" w:lastRow="0" w:firstColumn="0" w:lastColumn="0" w:oddVBand="0" w:evenVBand="0" w:oddHBand="0" w:evenHBand="0" w:firstRowFirstColumn="0" w:firstRowLastColumn="0" w:lastRowFirstColumn="0" w:lastRowLastColumn="0"/>
             </w:pPr>
             <w:r>
-              <w:t xml:space="preserve">Utente non </w:t>
-            </w:r>
-            <w:r>
-              <w:t>loggato</w:t>
+              <w:t>Utente non loggato</w:t>
+            </w:r>
+            <w:r>
+              <w:t>.</w:t>
             </w:r>
           </w:p>
         </w:tc>
@@ -365,7 +368,7 @@
               <w:cnfStyle w:val="000000000000" w:firstRow="0" w:lastRow="0" w:firstColumn="0" w:lastColumn="0" w:oddVBand="0" w:evenVBand="0" w:oddHBand="0" w:evenHBand="0" w:firstRowFirstColumn="0" w:firstRowLastColumn="0" w:lastRowFirstColumn="0" w:lastRowLastColumn="0"/>
             </w:pPr>
             <w:r>
-              <w:t>Utente non loggato</w:t>
+              <w:t>Chiede il recupero password dalla schermata “Login”.</w:t>
             </w:r>
           </w:p>
         </w:tc>
@@ -477,7 +480,7 @@
                 <w:sz w:val="24"/>
                 <w:szCs w:val="24"/>
               </w:rPr>
-              <w:t>Attore 2</w:t>
+              <w:t>Sistema Recupero</w:t>
             </w:r>
           </w:p>
         </w:tc>
@@ -540,14 +543,14 @@
             <w:pPr>
               <w:cnfStyle w:val="000000000000" w:firstRow="0" w:lastRow="0" w:firstColumn="0" w:lastColumn="0" w:oddVBand="0" w:evenVBand="0" w:oddHBand="0" w:evenHBand="0" w:firstRowFirstColumn="0" w:firstRowLastColumn="0" w:lastRowFirstColumn="0" w:lastRowLastColumn="0"/>
               <w:rPr>
-                <w:sz w:val="24"/>
-                <w:szCs w:val="24"/>
-              </w:rPr>
-            </w:pPr>
-            <w:r>
-              <w:rPr>
-                <w:sz w:val="24"/>
-                <w:szCs w:val="24"/>
+                <w:i/>
+                <w:iCs/>
+              </w:rPr>
+            </w:pPr>
+            <w:r>
+              <w:rPr>
+                <w:i/>
+                <w:iCs/>
               </w:rPr>
               <w:t>1</w:t>
             </w:r>
@@ -563,19 +566,22 @@
               <w:cnfStyle w:val="000000000000" w:firstRow="0" w:lastRow="0" w:firstColumn="0" w:lastColumn="0" w:oddVBand="0" w:evenVBand="0" w:oddHBand="0" w:evenHBand="0" w:firstRowFirstColumn="0" w:firstRowLastColumn="0" w:lastRowFirstColumn="0" w:lastRowLastColumn="0"/>
               <w:rPr>
                 <w:rFonts w:cs="Calibri"/>
-                <w:sz w:val="20"/>
-                <w:szCs w:val="20"/>
                 <w:lang w:eastAsia="it-IT"/>
               </w:rPr>
             </w:pPr>
             <w:r>
               <w:rPr>
                 <w:rFonts w:cs="Calibri"/>
-                <w:sz w:val="20"/>
-                <w:szCs w:val="20"/>
                 <w:lang w:eastAsia="it-IT"/>
               </w:rPr>
               <w:t>Clicca “ Forgotten your password?” nella schermata “Login”</w:t>
+            </w:r>
+            <w:r>
+              <w:rPr>
+                <w:rFonts w:cs="Calibri"/>
+                <w:lang w:eastAsia="it-IT"/>
+              </w:rPr>
+              <w:t>.</w:t>
             </w:r>
           </w:p>
         </w:tc>
@@ -590,8 +596,6 @@
               <w:cnfStyle w:val="000000000000" w:firstRow="0" w:lastRow="0" w:firstColumn="0" w:lastColumn="0" w:oddVBand="0" w:evenVBand="0" w:oddHBand="0" w:evenHBand="0" w:firstRowFirstColumn="0" w:firstRowLastColumn="0" w:lastRowFirstColumn="0" w:lastRowLastColumn="0"/>
               <w:rPr>
                 <w:rFonts w:cs="Calibri"/>
-                <w:sz w:val="20"/>
-                <w:szCs w:val="20"/>
                 <w:lang w:eastAsia="it-IT"/>
               </w:rPr>
             </w:pPr>
@@ -607,8 +611,6 @@
               <w:cnfStyle w:val="000000000000" w:firstRow="0" w:lastRow="0" w:firstColumn="0" w:lastColumn="0" w:oddVBand="0" w:evenVBand="0" w:oddHBand="0" w:evenHBand="0" w:firstRowFirstColumn="0" w:firstRowLastColumn="0" w:lastRowFirstColumn="0" w:lastRowLastColumn="0"/>
               <w:rPr>
                 <w:rFonts w:cs="Calibri"/>
-                <w:sz w:val="20"/>
-                <w:szCs w:val="20"/>
                 <w:lang w:eastAsia="it-IT"/>
               </w:rPr>
             </w:pPr>
@@ -647,14 +649,14 @@
             <w:pPr>
               <w:cnfStyle w:val="000000000000" w:firstRow="0" w:lastRow="0" w:firstColumn="0" w:lastColumn="0" w:oddVBand="0" w:evenVBand="0" w:oddHBand="0" w:evenHBand="0" w:firstRowFirstColumn="0" w:firstRowLastColumn="0" w:lastRowFirstColumn="0" w:lastRowLastColumn="0"/>
               <w:rPr>
-                <w:sz w:val="24"/>
-                <w:szCs w:val="24"/>
-              </w:rPr>
-            </w:pPr>
-            <w:r>
-              <w:rPr>
-                <w:sz w:val="24"/>
-                <w:szCs w:val="24"/>
+                <w:i/>
+                <w:iCs/>
+              </w:rPr>
+            </w:pPr>
+            <w:r>
+              <w:rPr>
+                <w:i/>
+                <w:iCs/>
               </w:rPr>
               <w:t>2</w:t>
             </w:r>
@@ -670,8 +672,6 @@
               <w:cnfStyle w:val="000000000000" w:firstRow="0" w:lastRow="0" w:firstColumn="0" w:lastColumn="0" w:oddVBand="0" w:evenVBand="0" w:oddHBand="0" w:evenHBand="0" w:firstRowFirstColumn="0" w:firstRowLastColumn="0" w:lastRowFirstColumn="0" w:lastRowLastColumn="0"/>
               <w:rPr>
                 <w:rFonts w:cs="Calibri"/>
-                <w:sz w:val="20"/>
-                <w:szCs w:val="20"/>
                 <w:lang w:eastAsia="it-IT"/>
               </w:rPr>
             </w:pPr>
@@ -688,8 +688,6 @@
               <w:cnfStyle w:val="000000000000" w:firstRow="0" w:lastRow="0" w:firstColumn="0" w:lastColumn="0" w:oddVBand="0" w:evenVBand="0" w:oddHBand="0" w:evenHBand="0" w:firstRowFirstColumn="0" w:firstRowLastColumn="0" w:lastRowFirstColumn="0" w:lastRowLastColumn="0"/>
               <w:rPr>
                 <w:rFonts w:cs="Calibri"/>
-                <w:sz w:val="20"/>
-                <w:szCs w:val="20"/>
                 <w:lang w:eastAsia="it-IT"/>
               </w:rPr>
             </w:pPr>
@@ -705,19 +703,22 @@
               <w:cnfStyle w:val="000000000000" w:firstRow="0" w:lastRow="0" w:firstColumn="0" w:lastColumn="0" w:oddVBand="0" w:evenVBand="0" w:oddHBand="0" w:evenHBand="0" w:firstRowFirstColumn="0" w:firstRowLastColumn="0" w:lastRowFirstColumn="0" w:lastRowLastColumn="0"/>
               <w:rPr>
                 <w:rFonts w:cs="Calibri"/>
-                <w:sz w:val="20"/>
-                <w:szCs w:val="20"/>
                 <w:lang w:eastAsia="it-IT"/>
               </w:rPr>
             </w:pPr>
             <w:r>
               <w:rPr>
                 <w:rFonts w:cs="Calibri"/>
-                <w:sz w:val="20"/>
-                <w:szCs w:val="20"/>
                 <w:lang w:eastAsia="it-IT"/>
               </w:rPr>
               <w:t>Carica il frame “RecuperoPassword”</w:t>
+            </w:r>
+            <w:r>
+              <w:rPr>
+                <w:rFonts w:cs="Calibri"/>
+                <w:lang w:eastAsia="it-IT"/>
+              </w:rPr>
+              <w:t>.</w:t>
             </w:r>
           </w:p>
         </w:tc>
@@ -754,14 +755,14 @@
             <w:pPr>
               <w:cnfStyle w:val="000000000000" w:firstRow="0" w:lastRow="0" w:firstColumn="0" w:lastColumn="0" w:oddVBand="0" w:evenVBand="0" w:oddHBand="0" w:evenHBand="0" w:firstRowFirstColumn="0" w:firstRowLastColumn="0" w:lastRowFirstColumn="0" w:lastRowLastColumn="0"/>
               <w:rPr>
-                <w:sz w:val="24"/>
-                <w:szCs w:val="24"/>
-              </w:rPr>
-            </w:pPr>
-            <w:r>
-              <w:rPr>
-                <w:sz w:val="24"/>
-                <w:szCs w:val="24"/>
+                <w:i/>
+                <w:iCs/>
+              </w:rPr>
+            </w:pPr>
+            <w:r>
+              <w:rPr>
+                <w:i/>
+                <w:iCs/>
               </w:rPr>
               <w:t>3</w:t>
             </w:r>
@@ -777,19 +778,22 @@
               <w:cnfStyle w:val="000000000000" w:firstRow="0" w:lastRow="0" w:firstColumn="0" w:lastColumn="0" w:oddVBand="0" w:evenVBand="0" w:oddHBand="0" w:evenHBand="0" w:firstRowFirstColumn="0" w:firstRowLastColumn="0" w:lastRowFirstColumn="0" w:lastRowLastColumn="0"/>
               <w:rPr>
                 <w:rFonts w:cs="Calibri"/>
-                <w:sz w:val="20"/>
-                <w:szCs w:val="20"/>
                 <w:lang w:eastAsia="it-IT"/>
               </w:rPr>
             </w:pPr>
             <w:r>
               <w:rPr>
                 <w:rFonts w:cs="Calibri"/>
-                <w:sz w:val="20"/>
-                <w:szCs w:val="20"/>
                 <w:lang w:eastAsia="it-IT"/>
               </w:rPr>
               <w:t>Inserisce l’email</w:t>
+            </w:r>
+            <w:r>
+              <w:rPr>
+                <w:rFonts w:cs="Calibri"/>
+                <w:lang w:eastAsia="it-IT"/>
+              </w:rPr>
+              <w:t>.</w:t>
             </w:r>
           </w:p>
         </w:tc>
@@ -804,8 +808,6 @@
               <w:cnfStyle w:val="000000000000" w:firstRow="0" w:lastRow="0" w:firstColumn="0" w:lastColumn="0" w:oddVBand="0" w:evenVBand="0" w:oddHBand="0" w:evenHBand="0" w:firstRowFirstColumn="0" w:firstRowLastColumn="0" w:lastRowFirstColumn="0" w:lastRowLastColumn="0"/>
               <w:rPr>
                 <w:rFonts w:cs="Calibri"/>
-                <w:sz w:val="20"/>
-                <w:szCs w:val="20"/>
                 <w:lang w:eastAsia="it-IT"/>
               </w:rPr>
             </w:pPr>
@@ -821,8 +823,6 @@
               <w:cnfStyle w:val="000000000000" w:firstRow="0" w:lastRow="0" w:firstColumn="0" w:lastColumn="0" w:oddVBand="0" w:evenVBand="0" w:oddHBand="0" w:evenHBand="0" w:firstRowFirstColumn="0" w:firstRowLastColumn="0" w:lastRowFirstColumn="0" w:lastRowLastColumn="0"/>
               <w:rPr>
                 <w:rFonts w:cs="Calibri"/>
-                <w:sz w:val="20"/>
-                <w:szCs w:val="20"/>
                 <w:lang w:eastAsia="it-IT"/>
               </w:rPr>
             </w:pPr>
@@ -864,14 +864,14 @@
               </w:tabs>
               <w:cnfStyle w:val="000000000000" w:firstRow="0" w:lastRow="0" w:firstColumn="0" w:lastColumn="0" w:oddVBand="0" w:evenVBand="0" w:oddHBand="0" w:evenHBand="0" w:firstRowFirstColumn="0" w:firstRowLastColumn="0" w:lastRowFirstColumn="0" w:lastRowLastColumn="0"/>
               <w:rPr>
-                <w:sz w:val="24"/>
-                <w:szCs w:val="24"/>
-              </w:rPr>
-            </w:pPr>
-            <w:r>
-              <w:rPr>
-                <w:sz w:val="24"/>
-                <w:szCs w:val="24"/>
+                <w:i/>
+                <w:iCs/>
+              </w:rPr>
+            </w:pPr>
+            <w:r>
+              <w:rPr>
+                <w:i/>
+                <w:iCs/>
               </w:rPr>
               <w:t>4</w:t>
             </w:r>
@@ -885,17 +885,12 @@
             <w:pPr>
               <w:spacing w:after="0"/>
               <w:cnfStyle w:val="000000000000" w:firstRow="0" w:lastRow="0" w:firstColumn="0" w:lastColumn="0" w:oddVBand="0" w:evenVBand="0" w:oddHBand="0" w:evenHBand="0" w:firstRowFirstColumn="0" w:firstRowLastColumn="0" w:lastRowFirstColumn="0" w:lastRowLastColumn="0"/>
-              <w:rPr>
-                <w:sz w:val="24"/>
-                <w:szCs w:val="24"/>
-              </w:rPr>
-            </w:pPr>
-            <w:r>
-              <w:rPr>
-                <w:sz w:val="24"/>
-                <w:szCs w:val="24"/>
-              </w:rPr>
+            </w:pPr>
+            <w:r>
               <w:t>Clicca “Send”</w:t>
+            </w:r>
+            <w:r>
+              <w:t>.</w:t>
             </w:r>
           </w:p>
         </w:tc>
@@ -908,10 +903,6 @@
             <w:pPr>
               <w:spacing w:after="0"/>
               <w:cnfStyle w:val="000000000000" w:firstRow="0" w:lastRow="0" w:firstColumn="0" w:lastColumn="0" w:oddVBand="0" w:evenVBand="0" w:oddHBand="0" w:evenHBand="0" w:firstRowFirstColumn="0" w:firstRowLastColumn="0" w:lastRowFirstColumn="0" w:lastRowLastColumn="0"/>
-              <w:rPr>
-                <w:sz w:val="24"/>
-                <w:szCs w:val="24"/>
-              </w:rPr>
             </w:pPr>
           </w:p>
         </w:tc>
@@ -923,10 +914,6 @@
             <w:pPr>
               <w:spacing w:after="0"/>
               <w:cnfStyle w:val="000000000000" w:firstRow="0" w:lastRow="0" w:firstColumn="0" w:lastColumn="0" w:oddVBand="0" w:evenVBand="0" w:oddHBand="0" w:evenHBand="0" w:firstRowFirstColumn="0" w:firstRowLastColumn="0" w:lastRowFirstColumn="0" w:lastRowLastColumn="0"/>
-              <w:rPr>
-                <w:sz w:val="24"/>
-                <w:szCs w:val="24"/>
-              </w:rPr>
             </w:pPr>
           </w:p>
         </w:tc>
@@ -962,14 +949,14 @@
             <w:pPr>
               <w:cnfStyle w:val="000000000000" w:firstRow="0" w:lastRow="0" w:firstColumn="0" w:lastColumn="0" w:oddVBand="0" w:evenVBand="0" w:oddHBand="0" w:evenHBand="0" w:firstRowFirstColumn="0" w:firstRowLastColumn="0" w:lastRowFirstColumn="0" w:lastRowLastColumn="0"/>
               <w:rPr>
-                <w:sz w:val="24"/>
-                <w:szCs w:val="24"/>
-              </w:rPr>
-            </w:pPr>
-            <w:r>
-              <w:rPr>
-                <w:sz w:val="24"/>
-                <w:szCs w:val="24"/>
+                <w:i/>
+                <w:iCs/>
+              </w:rPr>
+            </w:pPr>
+            <w:r>
+              <w:rPr>
+                <w:i/>
+                <w:iCs/>
               </w:rPr>
               <w:t>5</w:t>
             </w:r>
@@ -983,10 +970,6 @@
             <w:pPr>
               <w:spacing w:after="0"/>
               <w:cnfStyle w:val="000000000000" w:firstRow="0" w:lastRow="0" w:firstColumn="0" w:lastColumn="0" w:oddVBand="0" w:evenVBand="0" w:oddHBand="0" w:evenHBand="0" w:firstRowFirstColumn="0" w:firstRowLastColumn="0" w:lastRowFirstColumn="0" w:lastRowLastColumn="0"/>
-              <w:rPr>
-                <w:sz w:val="24"/>
-                <w:szCs w:val="24"/>
-              </w:rPr>
             </w:pPr>
           </w:p>
         </w:tc>
@@ -999,10 +982,6 @@
             <w:pPr>
               <w:spacing w:after="0"/>
               <w:cnfStyle w:val="000000000000" w:firstRow="0" w:lastRow="0" w:firstColumn="0" w:lastColumn="0" w:oddVBand="0" w:evenVBand="0" w:oddHBand="0" w:evenHBand="0" w:firstRowFirstColumn="0" w:firstRowLastColumn="0" w:lastRowFirstColumn="0" w:lastRowLastColumn="0"/>
-              <w:rPr>
-                <w:sz w:val="24"/>
-                <w:szCs w:val="24"/>
-              </w:rPr>
             </w:pPr>
           </w:p>
         </w:tc>
@@ -1014,17 +993,12 @@
             <w:pPr>
               <w:spacing w:after="0"/>
               <w:cnfStyle w:val="000000000000" w:firstRow="0" w:lastRow="0" w:firstColumn="0" w:lastColumn="0" w:oddVBand="0" w:evenVBand="0" w:oddHBand="0" w:evenHBand="0" w:firstRowFirstColumn="0" w:firstRowLastColumn="0" w:lastRowFirstColumn="0" w:lastRowLastColumn="0"/>
-              <w:rPr>
-                <w:sz w:val="24"/>
-                <w:szCs w:val="24"/>
-              </w:rPr>
-            </w:pPr>
-            <w:r>
-              <w:rPr>
-                <w:sz w:val="24"/>
-                <w:szCs w:val="24"/>
-              </w:rPr>
+            </w:pPr>
+            <w:r>
               <w:t>Interroga il Database</w:t>
+            </w:r>
+            <w:r>
+              <w:t>.</w:t>
             </w:r>
           </w:p>
         </w:tc>
@@ -1060,14 +1034,14 @@
             <w:pPr>
               <w:cnfStyle w:val="000000000000" w:firstRow="0" w:lastRow="0" w:firstColumn="0" w:lastColumn="0" w:oddVBand="0" w:evenVBand="0" w:oddHBand="0" w:evenHBand="0" w:firstRowFirstColumn="0" w:firstRowLastColumn="0" w:lastRowFirstColumn="0" w:lastRowLastColumn="0"/>
               <w:rPr>
-                <w:sz w:val="24"/>
-                <w:szCs w:val="24"/>
-              </w:rPr>
-            </w:pPr>
-            <w:r>
-              <w:rPr>
-                <w:sz w:val="24"/>
-                <w:szCs w:val="24"/>
+                <w:i/>
+                <w:iCs/>
+              </w:rPr>
+            </w:pPr>
+            <w:r>
+              <w:rPr>
+                <w:i/>
+                <w:iCs/>
               </w:rPr>
               <w:t>6</w:t>
             </w:r>
@@ -1081,10 +1055,6 @@
             <w:pPr>
               <w:spacing w:after="0"/>
               <w:cnfStyle w:val="000000000000" w:firstRow="0" w:lastRow="0" w:firstColumn="0" w:lastColumn="0" w:oddVBand="0" w:evenVBand="0" w:oddHBand="0" w:evenHBand="0" w:firstRowFirstColumn="0" w:firstRowLastColumn="0" w:lastRowFirstColumn="0" w:lastRowLastColumn="0"/>
-              <w:rPr>
-                <w:sz w:val="24"/>
-                <w:szCs w:val="24"/>
-              </w:rPr>
             </w:pPr>
           </w:p>
         </w:tc>
@@ -1097,10 +1067,6 @@
             <w:pPr>
               <w:spacing w:after="0"/>
               <w:cnfStyle w:val="000000000000" w:firstRow="0" w:lastRow="0" w:firstColumn="0" w:lastColumn="0" w:oddVBand="0" w:evenVBand="0" w:oddHBand="0" w:evenHBand="0" w:firstRowFirstColumn="0" w:firstRowLastColumn="0" w:lastRowFirstColumn="0" w:lastRowLastColumn="0"/>
-              <w:rPr>
-                <w:sz w:val="24"/>
-                <w:szCs w:val="24"/>
-              </w:rPr>
             </w:pPr>
           </w:p>
         </w:tc>
@@ -1112,17 +1078,12 @@
             <w:pPr>
               <w:spacing w:after="0"/>
               <w:cnfStyle w:val="000000000000" w:firstRow="0" w:lastRow="0" w:firstColumn="0" w:lastColumn="0" w:oddVBand="0" w:evenVBand="0" w:oddHBand="0" w:evenHBand="0" w:firstRowFirstColumn="0" w:firstRowLastColumn="0" w:lastRowFirstColumn="0" w:lastRowLastColumn="0"/>
-              <w:rPr>
-                <w:sz w:val="24"/>
-                <w:szCs w:val="24"/>
-              </w:rPr>
-            </w:pPr>
-            <w:r>
-              <w:rPr>
-                <w:sz w:val="24"/>
-                <w:szCs w:val="24"/>
-              </w:rPr>
+            </w:pPr>
+            <w:r>
               <w:t>Reset password</w:t>
+            </w:r>
+            <w:r>
+              <w:t>.</w:t>
             </w:r>
           </w:p>
         </w:tc>
@@ -1158,14 +1119,14 @@
             <w:pPr>
               <w:cnfStyle w:val="000000000000" w:firstRow="0" w:lastRow="0" w:firstColumn="0" w:lastColumn="0" w:oddVBand="0" w:evenVBand="0" w:oddHBand="0" w:evenHBand="0" w:firstRowFirstColumn="0" w:firstRowLastColumn="0" w:lastRowFirstColumn="0" w:lastRowLastColumn="0"/>
               <w:rPr>
-                <w:sz w:val="24"/>
-                <w:szCs w:val="24"/>
-              </w:rPr>
-            </w:pPr>
-            <w:r>
-              <w:rPr>
-                <w:sz w:val="24"/>
-                <w:szCs w:val="24"/>
+                <w:i/>
+                <w:iCs/>
+              </w:rPr>
+            </w:pPr>
+            <w:r>
+              <w:rPr>
+                <w:i/>
+                <w:iCs/>
               </w:rPr>
               <w:t>7</w:t>
             </w:r>
@@ -1179,10 +1140,6 @@
             <w:pPr>
               <w:spacing w:after="0"/>
               <w:cnfStyle w:val="000000000000" w:firstRow="0" w:lastRow="0" w:firstColumn="0" w:lastColumn="0" w:oddVBand="0" w:evenVBand="0" w:oddHBand="0" w:evenHBand="0" w:firstRowFirstColumn="0" w:firstRowLastColumn="0" w:lastRowFirstColumn="0" w:lastRowLastColumn="0"/>
-              <w:rPr>
-                <w:sz w:val="24"/>
-                <w:szCs w:val="24"/>
-              </w:rPr>
             </w:pPr>
           </w:p>
         </w:tc>
@@ -1195,10 +1152,6 @@
             <w:pPr>
               <w:spacing w:after="0"/>
               <w:cnfStyle w:val="000000000000" w:firstRow="0" w:lastRow="0" w:firstColumn="0" w:lastColumn="0" w:oddVBand="0" w:evenVBand="0" w:oddHBand="0" w:evenHBand="0" w:firstRowFirstColumn="0" w:firstRowLastColumn="0" w:lastRowFirstColumn="0" w:lastRowLastColumn="0"/>
-              <w:rPr>
-                <w:sz w:val="24"/>
-                <w:szCs w:val="24"/>
-              </w:rPr>
             </w:pPr>
           </w:p>
         </w:tc>
@@ -1210,17 +1163,12 @@
             <w:pPr>
               <w:spacing w:after="0"/>
               <w:cnfStyle w:val="000000000000" w:firstRow="0" w:lastRow="0" w:firstColumn="0" w:lastColumn="0" w:oddVBand="0" w:evenVBand="0" w:oddHBand="0" w:evenHBand="0" w:firstRowFirstColumn="0" w:firstRowLastColumn="0" w:lastRowFirstColumn="0" w:lastRowLastColumn="0"/>
-              <w:rPr>
-                <w:sz w:val="24"/>
-                <w:szCs w:val="24"/>
-              </w:rPr>
-            </w:pPr>
-            <w:r>
-              <w:rPr>
-                <w:sz w:val="24"/>
-                <w:szCs w:val="24"/>
-              </w:rPr>
+            </w:pPr>
+            <w:r>
               <w:t>Generazione nuova password</w:t>
+            </w:r>
+            <w:r>
+              <w:t>.</w:t>
             </w:r>
           </w:p>
         </w:tc>
@@ -1256,14 +1204,14 @@
             <w:pPr>
               <w:cnfStyle w:val="000000000000" w:firstRow="0" w:lastRow="0" w:firstColumn="0" w:lastColumn="0" w:oddVBand="0" w:evenVBand="0" w:oddHBand="0" w:evenHBand="0" w:firstRowFirstColumn="0" w:firstRowLastColumn="0" w:lastRowFirstColumn="0" w:lastRowLastColumn="0"/>
               <w:rPr>
-                <w:sz w:val="24"/>
-                <w:szCs w:val="24"/>
-              </w:rPr>
-            </w:pPr>
-            <w:r>
-              <w:rPr>
-                <w:sz w:val="24"/>
-                <w:szCs w:val="24"/>
+                <w:i/>
+                <w:iCs/>
+              </w:rPr>
+            </w:pPr>
+            <w:r>
+              <w:rPr>
+                <w:i/>
+                <w:iCs/>
               </w:rPr>
               <w:t>8</w:t>
             </w:r>
@@ -1277,10 +1225,6 @@
             <w:pPr>
               <w:spacing w:after="0"/>
               <w:cnfStyle w:val="000000000000" w:firstRow="0" w:lastRow="0" w:firstColumn="0" w:lastColumn="0" w:oddVBand="0" w:evenVBand="0" w:oddHBand="0" w:evenHBand="0" w:firstRowFirstColumn="0" w:firstRowLastColumn="0" w:lastRowFirstColumn="0" w:lastRowLastColumn="0"/>
-              <w:rPr>
-                <w:sz w:val="24"/>
-                <w:szCs w:val="24"/>
-              </w:rPr>
             </w:pPr>
           </w:p>
         </w:tc>
@@ -1293,18 +1237,13 @@
             <w:pPr>
               <w:spacing w:after="0"/>
               <w:cnfStyle w:val="000000000000" w:firstRow="0" w:lastRow="0" w:firstColumn="0" w:lastColumn="0" w:oddVBand="0" w:evenVBand="0" w:oddHBand="0" w:evenHBand="0" w:firstRowFirstColumn="0" w:firstRowLastColumn="0" w:lastRowFirstColumn="0" w:lastRowLastColumn="0"/>
-              <w:rPr>
-                <w:sz w:val="24"/>
-                <w:szCs w:val="24"/>
-              </w:rPr>
-            </w:pPr>
-            <w:r>
-              <w:rPr>
-                <w:sz w:val="24"/>
-                <w:szCs w:val="24"/>
-              </w:rPr>
+            </w:pPr>
+            <w:r>
               <w:t>Invio email con nuova password</w:t>
             </w:r>
+            <w:r>
+              <w:t>.</w:t>
+            </w:r>
           </w:p>
         </w:tc>
         <w:tc>
@@ -1315,10 +1254,6 @@
             <w:pPr>
               <w:spacing w:after="0"/>
               <w:cnfStyle w:val="000000000000" w:firstRow="0" w:lastRow="0" w:firstColumn="0" w:lastColumn="0" w:oddVBand="0" w:evenVBand="0" w:oddHBand="0" w:evenHBand="0" w:firstRowFirstColumn="0" w:firstRowLastColumn="0" w:lastRowFirstColumn="0" w:lastRowLastColumn="0"/>
-              <w:rPr>
-                <w:sz w:val="24"/>
-                <w:szCs w:val="24"/>
-              </w:rPr>
             </w:pPr>
           </w:p>
         </w:tc>
@@ -1354,14 +1289,14 @@
             <w:pPr>
               <w:cnfStyle w:val="000000000000" w:firstRow="0" w:lastRow="0" w:firstColumn="0" w:lastColumn="0" w:oddVBand="0" w:evenVBand="0" w:oddHBand="0" w:evenHBand="0" w:firstRowFirstColumn="0" w:firstRowLastColumn="0" w:lastRowFirstColumn="0" w:lastRowLastColumn="0"/>
               <w:rPr>
-                <w:sz w:val="24"/>
-                <w:szCs w:val="24"/>
-              </w:rPr>
-            </w:pPr>
-            <w:r>
-              <w:rPr>
-                <w:sz w:val="24"/>
-                <w:szCs w:val="24"/>
+                <w:i/>
+                <w:iCs/>
+              </w:rPr>
+            </w:pPr>
+            <w:r>
+              <w:rPr>
+                <w:i/>
+                <w:iCs/>
               </w:rPr>
               <w:t>9</w:t>
             </w:r>
@@ -1375,10 +1310,6 @@
             <w:pPr>
               <w:spacing w:after="0"/>
               <w:cnfStyle w:val="000000000000" w:firstRow="0" w:lastRow="0" w:firstColumn="0" w:lastColumn="0" w:oddVBand="0" w:evenVBand="0" w:oddHBand="0" w:evenHBand="0" w:firstRowFirstColumn="0" w:firstRowLastColumn="0" w:lastRowFirstColumn="0" w:lastRowLastColumn="0"/>
-              <w:rPr>
-                <w:sz w:val="24"/>
-                <w:szCs w:val="24"/>
-              </w:rPr>
             </w:pPr>
           </w:p>
         </w:tc>
@@ -1391,10 +1322,6 @@
             <w:pPr>
               <w:spacing w:after="0"/>
               <w:cnfStyle w:val="000000000000" w:firstRow="0" w:lastRow="0" w:firstColumn="0" w:lastColumn="0" w:oddVBand="0" w:evenVBand="0" w:oddHBand="0" w:evenHBand="0" w:firstRowFirstColumn="0" w:firstRowLastColumn="0" w:lastRowFirstColumn="0" w:lastRowLastColumn="0"/>
-              <w:rPr>
-                <w:sz w:val="24"/>
-                <w:szCs w:val="24"/>
-              </w:rPr>
             </w:pPr>
           </w:p>
         </w:tc>
@@ -1406,17 +1333,12 @@
             <w:pPr>
               <w:spacing w:after="0"/>
               <w:cnfStyle w:val="000000000000" w:firstRow="0" w:lastRow="0" w:firstColumn="0" w:lastColumn="0" w:oddVBand="0" w:evenVBand="0" w:oddHBand="0" w:evenHBand="0" w:firstRowFirstColumn="0" w:firstRowLastColumn="0" w:lastRowFirstColumn="0" w:lastRowLastColumn="0"/>
-              <w:rPr>
-                <w:sz w:val="24"/>
-                <w:szCs w:val="24"/>
-              </w:rPr>
-            </w:pPr>
-            <w:r>
-              <w:rPr>
-                <w:sz w:val="24"/>
-                <w:szCs w:val="24"/>
-              </w:rPr>
+            </w:pPr>
+            <w:r>
               <w:t>Mostra pop-up “nuova password inviata”</w:t>
+            </w:r>
+            <w:r>
+              <w:t>.</w:t>
             </w:r>
           </w:p>
         </w:tc>
@@ -1452,14 +1374,14 @@
             <w:pPr>
               <w:cnfStyle w:val="000000000000" w:firstRow="0" w:lastRow="0" w:firstColumn="0" w:lastColumn="0" w:oddVBand="0" w:evenVBand="0" w:oddHBand="0" w:evenHBand="0" w:firstRowFirstColumn="0" w:firstRowLastColumn="0" w:lastRowFirstColumn="0" w:lastRowLastColumn="0"/>
               <w:rPr>
-                <w:sz w:val="24"/>
-                <w:szCs w:val="24"/>
-              </w:rPr>
-            </w:pPr>
-            <w:r>
-              <w:rPr>
-                <w:sz w:val="24"/>
-                <w:szCs w:val="24"/>
+                <w:i/>
+                <w:iCs/>
+              </w:rPr>
+            </w:pPr>
+            <w:r>
+              <w:rPr>
+                <w:i/>
+                <w:iCs/>
               </w:rPr>
               <w:t>10</w:t>
             </w:r>
@@ -1473,17 +1395,12 @@
             <w:pPr>
               <w:spacing w:after="0"/>
               <w:cnfStyle w:val="000000000000" w:firstRow="0" w:lastRow="0" w:firstColumn="0" w:lastColumn="0" w:oddVBand="0" w:evenVBand="0" w:oddHBand="0" w:evenHBand="0" w:firstRowFirstColumn="0" w:firstRowLastColumn="0" w:lastRowFirstColumn="0" w:lastRowLastColumn="0"/>
-              <w:rPr>
-                <w:sz w:val="24"/>
-                <w:szCs w:val="24"/>
-              </w:rPr>
-            </w:pPr>
-            <w:r>
-              <w:rPr>
-                <w:sz w:val="24"/>
-                <w:szCs w:val="24"/>
-              </w:rPr>
+            </w:pPr>
+            <w:r>
               <w:t>Clicca “ok”</w:t>
+            </w:r>
+            <w:r>
+              <w:t>.</w:t>
             </w:r>
           </w:p>
         </w:tc>
@@ -1496,10 +1413,6 @@
             <w:pPr>
               <w:spacing w:after="0"/>
               <w:cnfStyle w:val="000000000000" w:firstRow="0" w:lastRow="0" w:firstColumn="0" w:lastColumn="0" w:oddVBand="0" w:evenVBand="0" w:oddHBand="0" w:evenHBand="0" w:firstRowFirstColumn="0" w:firstRowLastColumn="0" w:lastRowFirstColumn="0" w:lastRowLastColumn="0"/>
-              <w:rPr>
-                <w:sz w:val="24"/>
-                <w:szCs w:val="24"/>
-              </w:rPr>
             </w:pPr>
           </w:p>
         </w:tc>
@@ -1511,10 +1424,6 @@
             <w:pPr>
               <w:spacing w:after="0"/>
               <w:cnfStyle w:val="000000000000" w:firstRow="0" w:lastRow="0" w:firstColumn="0" w:lastColumn="0" w:oddVBand="0" w:evenVBand="0" w:oddHBand="0" w:evenHBand="0" w:firstRowFirstColumn="0" w:firstRowLastColumn="0" w:lastRowFirstColumn="0" w:lastRowLastColumn="0"/>
-              <w:rPr>
-                <w:sz w:val="24"/>
-                <w:szCs w:val="24"/>
-              </w:rPr>
             </w:pPr>
           </w:p>
         </w:tc>
@@ -1550,14 +1459,14 @@
             <w:pPr>
               <w:cnfStyle w:val="000000000000" w:firstRow="0" w:lastRow="0" w:firstColumn="0" w:lastColumn="0" w:oddVBand="0" w:evenVBand="0" w:oddHBand="0" w:evenHBand="0" w:firstRowFirstColumn="0" w:firstRowLastColumn="0" w:lastRowFirstColumn="0" w:lastRowLastColumn="0"/>
               <w:rPr>
-                <w:sz w:val="24"/>
-                <w:szCs w:val="24"/>
-              </w:rPr>
-            </w:pPr>
-            <w:r>
-              <w:rPr>
-                <w:sz w:val="24"/>
-                <w:szCs w:val="24"/>
+                <w:i/>
+                <w:iCs/>
+              </w:rPr>
+            </w:pPr>
+            <w:r>
+              <w:rPr>
+                <w:i/>
+                <w:iCs/>
               </w:rPr>
               <w:t>11</w:t>
             </w:r>
@@ -1571,10 +1480,6 @@
             <w:pPr>
               <w:spacing w:after="0"/>
               <w:cnfStyle w:val="000000000000" w:firstRow="0" w:lastRow="0" w:firstColumn="0" w:lastColumn="0" w:oddVBand="0" w:evenVBand="0" w:oddHBand="0" w:evenHBand="0" w:firstRowFirstColumn="0" w:firstRowLastColumn="0" w:lastRowFirstColumn="0" w:lastRowLastColumn="0"/>
-              <w:rPr>
-                <w:sz w:val="24"/>
-                <w:szCs w:val="24"/>
-              </w:rPr>
             </w:pPr>
           </w:p>
         </w:tc>
@@ -1587,10 +1492,6 @@
             <w:pPr>
               <w:spacing w:after="0"/>
               <w:cnfStyle w:val="000000000000" w:firstRow="0" w:lastRow="0" w:firstColumn="0" w:lastColumn="0" w:oddVBand="0" w:evenVBand="0" w:oddHBand="0" w:evenHBand="0" w:firstRowFirstColumn="0" w:firstRowLastColumn="0" w:lastRowFirstColumn="0" w:lastRowLastColumn="0"/>
-              <w:rPr>
-                <w:sz w:val="24"/>
-                <w:szCs w:val="24"/>
-              </w:rPr>
             </w:pPr>
           </w:p>
         </w:tc>
@@ -1602,17 +1503,12 @@
             <w:pPr>
               <w:spacing w:after="0"/>
               <w:cnfStyle w:val="000000000000" w:firstRow="0" w:lastRow="0" w:firstColumn="0" w:lastColumn="0" w:oddVBand="0" w:evenVBand="0" w:oddHBand="0" w:evenHBand="0" w:firstRowFirstColumn="0" w:firstRowLastColumn="0" w:lastRowFirstColumn="0" w:lastRowLastColumn="0"/>
-              <w:rPr>
-                <w:sz w:val="24"/>
-                <w:szCs w:val="24"/>
-              </w:rPr>
-            </w:pPr>
-            <w:r>
-              <w:rPr>
-                <w:sz w:val="24"/>
-                <w:szCs w:val="24"/>
-              </w:rPr>
+            </w:pPr>
+            <w:r>
               <w:t>Mostra “Login”</w:t>
+            </w:r>
+            <w:r>
+              <w:t>.</w:t>
             </w:r>
           </w:p>
         </w:tc>
@@ -1650,14 +1546,14 @@
                 <w:b w:val="0"/>
                 <w:bCs w:val="0"/>
               </w:rPr>
-              <w:t xml:space="preserve">L’utente inserisce </w:t>
-            </w:r>
-            <w:r>
-              <w:rPr>
-                <w:b w:val="0"/>
-                <w:bCs w:val="0"/>
-              </w:rPr>
-              <w:t>una email non presente nel database</w:t>
+              <w:t>L’utente inserisce una email non presente nel database</w:t>
+            </w:r>
+            <w:r>
+              <w:rPr>
+                <w:b w:val="0"/>
+                <w:bCs w:val="0"/>
+              </w:rPr>
+              <w:t>.</w:t>
             </w:r>
           </w:p>
           <w:p>
@@ -1715,16 +1611,7 @@
                 <w:sz w:val="24"/>
                 <w:szCs w:val="24"/>
               </w:rPr>
-              <w:t xml:space="preserve">Utente non </w:t>
-            </w:r>
-            <w:r>
-              <w:rPr>
-                <w:b/>
-                <w:bCs/>
-                <w:sz w:val="24"/>
-                <w:szCs w:val="24"/>
-              </w:rPr>
-              <w:t>loggato</w:t>
+              <w:t>Utente non loggato</w:t>
             </w:r>
           </w:p>
           <w:p>
@@ -1814,7 +1701,7 @@
                 <w:i/>
                 <w:iCs/>
               </w:rPr>
-              <w:t>1</w:t>
+              <w:t>a</w:t>
             </w:r>
           </w:p>
         </w:tc>
@@ -1827,17 +1714,12 @@
             <w:pPr>
               <w:spacing w:after="0"/>
               <w:cnfStyle w:val="000000000000" w:firstRow="0" w:lastRow="0" w:firstColumn="0" w:lastColumn="0" w:oddVBand="0" w:evenVBand="0" w:oddHBand="0" w:evenHBand="0" w:firstRowFirstColumn="0" w:firstRowLastColumn="0" w:lastRowFirstColumn="0" w:lastRowLastColumn="0"/>
-              <w:rPr>
-                <w:sz w:val="24"/>
-                <w:szCs w:val="24"/>
-              </w:rPr>
-            </w:pPr>
-            <w:r>
-              <w:rPr>
-                <w:sz w:val="24"/>
-                <w:szCs w:val="24"/>
-              </w:rPr>
+            </w:pPr>
+            <w:r>
               <w:t>Inserisce email errata</w:t>
+            </w:r>
+            <w:r>
+              <w:t>.</w:t>
             </w:r>
           </w:p>
         </w:tc>
@@ -1850,10 +1732,6 @@
             <w:pPr>
               <w:spacing w:after="0"/>
               <w:cnfStyle w:val="000000000000" w:firstRow="0" w:lastRow="0" w:firstColumn="0" w:lastColumn="0" w:oddVBand="0" w:evenVBand="0" w:oddHBand="0" w:evenHBand="0" w:firstRowFirstColumn="0" w:firstRowLastColumn="0" w:lastRowFirstColumn="0" w:lastRowLastColumn="0"/>
-              <w:rPr>
-                <w:sz w:val="24"/>
-                <w:szCs w:val="24"/>
-              </w:rPr>
             </w:pPr>
           </w:p>
         </w:tc>
@@ -1896,7 +1774,14 @@
                 <w:i/>
                 <w:iCs/>
               </w:rPr>
-              <w:t>4.1</w:t>
+              <w:t>4.</w:t>
+            </w:r>
+            <w:r>
+              <w:rPr>
+                <w:i/>
+                <w:iCs/>
+              </w:rPr>
+              <w:t>a</w:t>
             </w:r>
           </w:p>
         </w:tc>
@@ -1912,8 +1797,6 @@
               <w:rPr>
                 <w:b/>
                 <w:bCs/>
-                <w:sz w:val="24"/>
-                <w:szCs w:val="24"/>
               </w:rPr>
             </w:pPr>
           </w:p>
@@ -1927,17 +1810,12 @@
             <w:pPr>
               <w:spacing w:after="0"/>
               <w:cnfStyle w:val="000000000000" w:firstRow="0" w:lastRow="0" w:firstColumn="0" w:lastColumn="0" w:oddVBand="0" w:evenVBand="0" w:oddHBand="0" w:evenHBand="0" w:firstRowFirstColumn="0" w:firstRowLastColumn="0" w:lastRowFirstColumn="0" w:lastRowLastColumn="0"/>
-              <w:rPr>
-                <w:sz w:val="24"/>
-                <w:szCs w:val="24"/>
-              </w:rPr>
-            </w:pPr>
-            <w:r>
-              <w:rPr>
-                <w:sz w:val="24"/>
-                <w:szCs w:val="24"/>
-              </w:rPr>
+            </w:pPr>
+            <w:r>
               <w:t>Mostra pop-up “email errata!”</w:t>
+            </w:r>
+            <w:r>
+              <w:t>.</w:t>
             </w:r>
           </w:p>
         </w:tc>
@@ -1980,7 +1858,14 @@
                 <w:i/>
                 <w:iCs/>
               </w:rPr>
-              <w:t>5.1</w:t>
+              <w:t>5.</w:t>
+            </w:r>
+            <w:r>
+              <w:rPr>
+                <w:i/>
+                <w:iCs/>
+              </w:rPr>
+              <w:t>a</w:t>
             </w:r>
           </w:p>
         </w:tc>
@@ -1993,17 +1878,12 @@
             <w:pPr>
               <w:spacing w:after="0"/>
               <w:cnfStyle w:val="000000000000" w:firstRow="0" w:lastRow="0" w:firstColumn="0" w:lastColumn="0" w:oddVBand="0" w:evenVBand="0" w:oddHBand="0" w:evenHBand="0" w:firstRowFirstColumn="0" w:firstRowLastColumn="0" w:lastRowFirstColumn="0" w:lastRowLastColumn="0"/>
-              <w:rPr>
-                <w:sz w:val="24"/>
-                <w:szCs w:val="24"/>
-              </w:rPr>
-            </w:pPr>
-            <w:r>
-              <w:rPr>
-                <w:sz w:val="24"/>
-                <w:szCs w:val="24"/>
-              </w:rPr>
+            </w:pPr>
+            <w:r>
               <w:t>Preme “ok”</w:t>
+            </w:r>
+            <w:r>
+              <w:t>.</w:t>
             </w:r>
           </w:p>
         </w:tc>
@@ -2016,10 +1896,6 @@
             <w:pPr>
               <w:spacing w:after="0"/>
               <w:cnfStyle w:val="000000000000" w:firstRow="0" w:lastRow="0" w:firstColumn="0" w:lastColumn="0" w:oddVBand="0" w:evenVBand="0" w:oddHBand="0" w:evenHBand="0" w:firstRowFirstColumn="0" w:firstRowLastColumn="0" w:lastRowFirstColumn="0" w:lastRowLastColumn="0"/>
-              <w:rPr>
-                <w:sz w:val="24"/>
-                <w:szCs w:val="24"/>
-              </w:rPr>
             </w:pPr>
           </w:p>
         </w:tc>
@@ -2061,7 +1937,14 @@
                 <w:i/>
                 <w:iCs/>
               </w:rPr>
-              <w:t>6.1</w:t>
+              <w:t>6.</w:t>
+            </w:r>
+            <w:r>
+              <w:rPr>
+                <w:i/>
+                <w:iCs/>
+              </w:rPr>
+              <w:t>a</w:t>
             </w:r>
           </w:p>
         </w:tc>
@@ -2077,8 +1960,6 @@
               <w:rPr>
                 <w:b/>
                 <w:bCs/>
-                <w:sz w:val="24"/>
-                <w:szCs w:val="24"/>
               </w:rPr>
             </w:pPr>
           </w:p>
@@ -2092,17 +1973,12 @@
             <w:pPr>
               <w:spacing w:after="0"/>
               <w:cnfStyle w:val="000000000000" w:firstRow="0" w:lastRow="0" w:firstColumn="0" w:lastColumn="0" w:oddVBand="0" w:evenVBand="0" w:oddHBand="0" w:evenHBand="0" w:firstRowFirstColumn="0" w:firstRowLastColumn="0" w:lastRowFirstColumn="0" w:lastRowLastColumn="0"/>
-              <w:rPr>
-                <w:sz w:val="24"/>
-                <w:szCs w:val="24"/>
-              </w:rPr>
-            </w:pPr>
-            <w:r>
-              <w:rPr>
-                <w:sz w:val="24"/>
-                <w:szCs w:val="24"/>
-              </w:rPr>
+            </w:pPr>
+            <w:r>
               <w:t>Chiude pop-up</w:t>
+            </w:r>
+            <w:r>
+              <w:t>.</w:t>
             </w:r>
           </w:p>
         </w:tc>

</xml_diff>